<commit_message>
Initial commit for Wk4
</commit_message>
<xml_diff>
--- a/wk4-SQL/Wk4_Notes.docx
+++ b/wk4-SQL/Wk4_Notes.docx
@@ -373,26 +373,495 @@
         <w:t>Delete – remove data from your table</w:t>
       </w:r>
     </w:p>
+    <w:p>
+      <w:pPr>
+        <w:pStyle w:val="ListParagraph"/>
+        <w:numPr>
+          <w:ilvl w:val="0"/>
+          <w:numId w:val="1"/>
+        </w:numPr>
+      </w:pPr>
+      <w:r>
+        <w:t>Update – Modify pre-exist data in our table</w:t>
+      </w:r>
+    </w:p>
     <w:p/>
     <w:p>
       <w:pPr>
         <w:pStyle w:val="Heading1"/>
       </w:pPr>
       <w:r>
+        <w:t>Constraints</w:t>
+      </w:r>
+    </w:p>
+    <w:p>
+      <w:pPr>
+        <w:pStyle w:val="ListParagraph"/>
+        <w:numPr>
+          <w:ilvl w:val="0"/>
+          <w:numId w:val="1"/>
+        </w:numPr>
+      </w:pPr>
+      <w:r>
+        <w:t>They are a way for you limit what data can be inputted in column</w:t>
+      </w:r>
+    </w:p>
+    <w:p>
+      <w:pPr>
+        <w:pStyle w:val="ListParagraph"/>
+        <w:numPr>
+          <w:ilvl w:val="0"/>
+          <w:numId w:val="1"/>
+        </w:numPr>
+      </w:pPr>
+      <w:r>
+        <w:t>It will specify one or more rules that the data must follow within a column</w:t>
+      </w:r>
+    </w:p>
+    <w:p>
+      <w:pPr>
+        <w:pStyle w:val="Heading2"/>
+      </w:pPr>
+      <w:r>
+        <w:t>Some commonly used constraints</w:t>
+      </w:r>
+    </w:p>
+    <w:p>
+      <w:pPr>
+        <w:pStyle w:val="ListParagraph"/>
+        <w:numPr>
+          <w:ilvl w:val="0"/>
+          <w:numId w:val="1"/>
+        </w:numPr>
+      </w:pPr>
+      <w:r>
+        <w:t>Type</w:t>
+      </w:r>
+    </w:p>
+    <w:p>
+      <w:pPr>
+        <w:pStyle w:val="ListParagraph"/>
+        <w:numPr>
+          <w:ilvl w:val="1"/>
+          <w:numId w:val="1"/>
+        </w:numPr>
+      </w:pPr>
+      <w:r>
+        <w:t>Restrict what data type of value can be inputted in a column</w:t>
+      </w:r>
+    </w:p>
+    <w:p>
+      <w:pPr>
+        <w:pStyle w:val="ListParagraph"/>
+        <w:numPr>
+          <w:ilvl w:val="0"/>
+          <w:numId w:val="1"/>
+        </w:numPr>
+      </w:pPr>
+      <w:r>
+        <w:t>Unique</w:t>
+      </w:r>
+    </w:p>
+    <w:p>
+      <w:pPr>
+        <w:pStyle w:val="ListParagraph"/>
+        <w:numPr>
+          <w:ilvl w:val="1"/>
+          <w:numId w:val="1"/>
+        </w:numPr>
+      </w:pPr>
+      <w:r>
+        <w:t>Data in this column cannot have repeating values</w:t>
+      </w:r>
+    </w:p>
+    <w:p>
+      <w:pPr>
+        <w:pStyle w:val="ListParagraph"/>
+        <w:numPr>
+          <w:ilvl w:val="0"/>
+          <w:numId w:val="1"/>
+        </w:numPr>
+      </w:pPr>
+      <w:r>
+        <w:t>Not null</w:t>
+      </w:r>
+    </w:p>
+    <w:p>
+      <w:pPr>
+        <w:pStyle w:val="ListParagraph"/>
+        <w:numPr>
+          <w:ilvl w:val="1"/>
+          <w:numId w:val="1"/>
+        </w:numPr>
+      </w:pPr>
+      <w:r>
+        <w:t>Will make sure that every data you input cannot be null</w:t>
+      </w:r>
+    </w:p>
+    <w:p>
+      <w:pPr>
+        <w:pStyle w:val="ListParagraph"/>
+        <w:numPr>
+          <w:ilvl w:val="0"/>
+          <w:numId w:val="1"/>
+        </w:numPr>
+      </w:pPr>
+      <w:r>
+        <w:t>Primary Key</w:t>
+      </w:r>
+    </w:p>
+    <w:p>
+      <w:pPr>
+        <w:pStyle w:val="ListParagraph"/>
+        <w:numPr>
+          <w:ilvl w:val="1"/>
+          <w:numId w:val="1"/>
+        </w:numPr>
+      </w:pPr>
+      <w:r>
+        <w:t>It is that every data inside of the column will be unique</w:t>
+      </w:r>
+    </w:p>
+    <w:p>
+      <w:pPr>
+        <w:pStyle w:val="ListParagraph"/>
+        <w:numPr>
+          <w:ilvl w:val="1"/>
+          <w:numId w:val="1"/>
+        </w:numPr>
+      </w:pPr>
+      <w:r>
+        <w:t>It is implicitly unique and not null</w:t>
+      </w:r>
+    </w:p>
+    <w:p>
+      <w:pPr>
+        <w:pStyle w:val="ListParagraph"/>
+        <w:numPr>
+          <w:ilvl w:val="1"/>
+          <w:numId w:val="1"/>
+        </w:numPr>
+      </w:pPr>
+      <w:r>
+        <w:t>Acts as the unique identifier for the records in the table</w:t>
+      </w:r>
+    </w:p>
+    <w:p>
+      <w:pPr>
+        <w:pStyle w:val="ListParagraph"/>
+        <w:numPr>
+          <w:ilvl w:val="0"/>
+          <w:numId w:val="1"/>
+        </w:numPr>
+      </w:pPr>
+      <w:r>
+        <w:t>Foreign Key</w:t>
+      </w:r>
+    </w:p>
+    <w:p>
+      <w:pPr>
+        <w:pStyle w:val="ListParagraph"/>
+        <w:numPr>
+          <w:ilvl w:val="1"/>
+          <w:numId w:val="1"/>
+        </w:numPr>
+      </w:pPr>
+      <w:r>
+        <w:t>Data in this column will reference a data from another table/column</w:t>
+      </w:r>
+    </w:p>
+    <w:p>
+      <w:pPr>
+        <w:pStyle w:val="ListParagraph"/>
+        <w:numPr>
+          <w:ilvl w:val="1"/>
+          <w:numId w:val="1"/>
+        </w:numPr>
+      </w:pPr>
+      <w:r>
+        <w:t>Establishes relationships between 2 columns in the same table or different tables</w:t>
+      </w:r>
+    </w:p>
+    <w:p>
+      <w:pPr>
+        <w:pStyle w:val="ListParagraph"/>
+        <w:numPr>
+          <w:ilvl w:val="0"/>
+          <w:numId w:val="1"/>
+        </w:numPr>
+      </w:pPr>
+      <w:r>
+        <w:t>Default</w:t>
+      </w:r>
+    </w:p>
+    <w:p>
+      <w:pPr>
+        <w:pStyle w:val="ListParagraph"/>
+        <w:numPr>
+          <w:ilvl w:val="1"/>
+          <w:numId w:val="1"/>
+        </w:numPr>
+      </w:pPr>
+      <w:r>
+        <w:t>If you didn’t supply any value, default constraint will supply some default value</w:t>
+      </w:r>
+    </w:p>
+    <w:p>
+      <w:pPr>
+        <w:pStyle w:val="ListParagraph"/>
+        <w:numPr>
+          <w:ilvl w:val="0"/>
+          <w:numId w:val="1"/>
+        </w:numPr>
+      </w:pPr>
+      <w:r>
+        <w:t>Check</w:t>
+      </w:r>
+    </w:p>
+    <w:p>
+      <w:pPr>
+        <w:pStyle w:val="ListParagraph"/>
+        <w:numPr>
+          <w:ilvl w:val="1"/>
+          <w:numId w:val="1"/>
+        </w:numPr>
+      </w:pPr>
+      <w:r>
+        <w:t>Adds an extra condition on the data</w:t>
+      </w:r>
+    </w:p>
+    <w:p>
+      <w:pPr>
+        <w:pStyle w:val="ListParagraph"/>
+        <w:numPr>
+          <w:ilvl w:val="1"/>
+          <w:numId w:val="1"/>
+        </w:numPr>
+      </w:pPr>
+      <w:r>
+        <w:t>Ex: age column and it must have only above 18 age (age &gt;= 18)</w:t>
+      </w:r>
+    </w:p>
+    <w:p>
+      <w:pPr>
+        <w:pStyle w:val="ListParagraph"/>
+        <w:numPr>
+          <w:ilvl w:val="0"/>
+          <w:numId w:val="1"/>
+        </w:numPr>
+      </w:pPr>
+      <w:proofErr w:type="gramStart"/>
+      <w:r>
+        <w:t>Identity(</w:t>
+      </w:r>
+      <w:proofErr w:type="gramEnd"/>
+      <w:r>
+        <w:t>1,1)</w:t>
+      </w:r>
+      <w:r>
+        <w:t xml:space="preserve"> – Good to know for you</w:t>
+      </w:r>
+    </w:p>
+    <w:p>
+      <w:pPr>
+        <w:pStyle w:val="ListParagraph"/>
+        <w:numPr>
+          <w:ilvl w:val="1"/>
+          <w:numId w:val="1"/>
+        </w:numPr>
+      </w:pPr>
+      <w:r>
+        <w:t>Automatically fill in numerical values into that column</w:t>
+      </w:r>
+    </w:p>
+    <w:p>
+      <w:pPr>
+        <w:pStyle w:val="ListParagraph"/>
+        <w:numPr>
+          <w:ilvl w:val="1"/>
+          <w:numId w:val="1"/>
+        </w:numPr>
+      </w:pPr>
+      <w:r>
+        <w:t>Essentially great way to have unique value in each row for your primary key</w:t>
+      </w:r>
+    </w:p>
+    <w:p>
+      <w:pPr>
+        <w:pStyle w:val="ListParagraph"/>
+        <w:numPr>
+          <w:ilvl w:val="1"/>
+          <w:numId w:val="1"/>
+        </w:numPr>
+      </w:pPr>
+      <w:r>
+        <w:t>First parameter, it is the starting point the row</w:t>
+      </w:r>
+    </w:p>
+    <w:p>
+      <w:pPr>
+        <w:pStyle w:val="ListParagraph"/>
+        <w:numPr>
+          <w:ilvl w:val="1"/>
+          <w:numId w:val="1"/>
+        </w:numPr>
+      </w:pPr>
+      <w:r>
+        <w:t xml:space="preserve">Second parameter, it is how much you want to increment by </w:t>
+      </w:r>
+    </w:p>
+    <w:p>
+      <w:pPr>
+        <w:pStyle w:val="Heading1"/>
+      </w:pPr>
+      <w:r>
+        <w:t>Multiplicity</w:t>
+      </w:r>
+    </w:p>
+    <w:p>
+      <w:pPr>
+        <w:pStyle w:val="ListParagraph"/>
+        <w:numPr>
+          <w:ilvl w:val="0"/>
+          <w:numId w:val="1"/>
+        </w:numPr>
+      </w:pPr>
+      <w:r>
+        <w:t>It is way to describe relationships between two tables</w:t>
+      </w:r>
+    </w:p>
+    <w:p>
+      <w:pPr>
+        <w:pStyle w:val="ListParagraph"/>
+        <w:numPr>
+          <w:ilvl w:val="0"/>
+          <w:numId w:val="1"/>
+        </w:numPr>
+      </w:pPr>
+      <w:r>
+        <w:t>We will be using primary and foreign key constraints to establish these relationships</w:t>
+      </w:r>
+    </w:p>
+    <w:p>
+      <w:pPr>
+        <w:pStyle w:val="ListParagraph"/>
+        <w:numPr>
+          <w:ilvl w:val="0"/>
+          <w:numId w:val="1"/>
+        </w:numPr>
+      </w:pPr>
+      <w:r>
+        <w:t>There are 3 main categories:</w:t>
+      </w:r>
+    </w:p>
+    <w:p>
+      <w:pPr>
+        <w:pStyle w:val="Heading2"/>
+      </w:pPr>
+      <w:r>
+        <w:t>One to One</w:t>
+      </w:r>
+    </w:p>
+    <w:p>
+      <w:pPr>
+        <w:pStyle w:val="ListParagraph"/>
+        <w:numPr>
+          <w:ilvl w:val="0"/>
+          <w:numId w:val="1"/>
+        </w:numPr>
+      </w:pPr>
+      <w:r>
+        <w:t>One row in Table A is directly relation to one row in Table B and it goes both ways (</w:t>
+      </w:r>
+      <w:proofErr w:type="gramStart"/>
+      <w:r>
+        <w:t>bi-direction</w:t>
+      </w:r>
+      <w:proofErr w:type="gramEnd"/>
+      <w:r>
+        <w:t>)</w:t>
+      </w:r>
+    </w:p>
+    <w:p>
+      <w:pPr>
+        <w:pStyle w:val="ListParagraph"/>
+        <w:numPr>
+          <w:ilvl w:val="0"/>
+          <w:numId w:val="1"/>
+        </w:numPr>
+      </w:pPr>
+      <w:r>
+        <w:t xml:space="preserve">You </w:t>
+      </w:r>
+      <w:proofErr w:type="gramStart"/>
+      <w:r>
+        <w:t>have to</w:t>
+      </w:r>
+      <w:proofErr w:type="gramEnd"/>
+      <w:r>
+        <w:t xml:space="preserve"> make both columns unique constraint is needed</w:t>
+      </w:r>
+    </w:p>
+    <w:p>
+      <w:pPr>
+        <w:pStyle w:val="ListParagraph"/>
+        <w:numPr>
+          <w:ilvl w:val="0"/>
+          <w:numId w:val="1"/>
+        </w:numPr>
+      </w:pPr>
+      <w:r>
+        <w:t>Ex: One person can only have one heart</w:t>
+      </w:r>
+    </w:p>
+    <w:p>
+      <w:pPr>
+        <w:pStyle w:val="ListParagraph"/>
+      </w:pPr>
+    </w:p>
+    <w:p>
+      <w:pPr>
+        <w:pStyle w:val="Heading2"/>
+      </w:pPr>
+      <w:r>
         <w:lastRenderedPageBreak/>
-        <w:t>Constraints</w:t>
-      </w:r>
-    </w:p>
-    <w:p>
-      <w:pPr>
-        <w:pStyle w:val="ListParagraph"/>
-        <w:numPr>
-          <w:ilvl w:val="0"/>
-          <w:numId w:val="1"/>
-        </w:numPr>
-      </w:pPr>
-      <w:r>
-        <w:t>They are a way for you limit what data can be inputted in column</w:t>
+        <w:t>One to Many</w:t>
+      </w:r>
+    </w:p>
+    <w:p>
+      <w:pPr>
+        <w:pStyle w:val="ListParagraph"/>
+        <w:numPr>
+          <w:ilvl w:val="0"/>
+          <w:numId w:val="1"/>
+        </w:numPr>
+      </w:pPr>
+      <w:r>
+        <w:t>One row in Table A is relation to many rows in Table B</w:t>
+      </w:r>
+    </w:p>
+    <w:p>
+      <w:pPr>
+        <w:pStyle w:val="ListParagraph"/>
+        <w:numPr>
+          <w:ilvl w:val="0"/>
+          <w:numId w:val="1"/>
+        </w:numPr>
+      </w:pPr>
+      <w:r>
+        <w:t>Make sure your foreign key is not unique</w:t>
+      </w:r>
+    </w:p>
+    <w:p>
+      <w:pPr>
+        <w:pStyle w:val="ListParagraph"/>
+        <w:numPr>
+          <w:ilvl w:val="0"/>
+          <w:numId w:val="1"/>
+        </w:numPr>
+      </w:pPr>
+      <w:r>
+        <w:t>Ex: One person has many fingers</w:t>
       </w:r>
     </w:p>
     <w:p>
@@ -400,99 +869,97 @@
         <w:pStyle w:val="Heading2"/>
       </w:pPr>
       <w:r>
-        <w:t>Some commonly used constraints</w:t>
-      </w:r>
-    </w:p>
-    <w:p>
-      <w:pPr>
-        <w:pStyle w:val="ListParagraph"/>
-        <w:numPr>
-          <w:ilvl w:val="0"/>
-          <w:numId w:val="1"/>
-        </w:numPr>
-      </w:pPr>
-      <w:r>
-        <w:t>Primary Key</w:t>
-      </w:r>
-    </w:p>
-    <w:p>
-      <w:pPr>
-        <w:pStyle w:val="ListParagraph"/>
-        <w:numPr>
-          <w:ilvl w:val="1"/>
-          <w:numId w:val="1"/>
-        </w:numPr>
-      </w:pPr>
-      <w:r>
-        <w:t>It is that every data inside of the column will be unique</w:t>
-      </w:r>
-    </w:p>
-    <w:p>
-      <w:pPr>
-        <w:pStyle w:val="ListParagraph"/>
-        <w:numPr>
-          <w:ilvl w:val="0"/>
-          <w:numId w:val="1"/>
-        </w:numPr>
-      </w:pPr>
-      <w:r>
-        <w:t>Foreign Key</w:t>
-      </w:r>
-    </w:p>
-    <w:p>
-      <w:pPr>
-        <w:pStyle w:val="ListParagraph"/>
-        <w:numPr>
-          <w:ilvl w:val="1"/>
-          <w:numId w:val="1"/>
-        </w:numPr>
-      </w:pPr>
-      <w:r>
-        <w:t>Data in this column will reference a data from another table/column</w:t>
-      </w:r>
-    </w:p>
+        <w:t>Many to Many</w:t>
+      </w:r>
+    </w:p>
+    <w:p>
+      <w:pPr>
+        <w:pStyle w:val="ListParagraph"/>
+        <w:numPr>
+          <w:ilvl w:val="0"/>
+          <w:numId w:val="1"/>
+        </w:numPr>
+      </w:pPr>
+      <w:r>
+        <w:t>Many rows in Table A are related to many rows in Table B</w:t>
+      </w:r>
+    </w:p>
+    <w:p>
+      <w:pPr>
+        <w:pStyle w:val="ListParagraph"/>
+        <w:numPr>
+          <w:ilvl w:val="0"/>
+          <w:numId w:val="1"/>
+        </w:numPr>
+      </w:pPr>
+      <w:r>
+        <w:t>You must use a join table to create this relationship</w:t>
+      </w:r>
+    </w:p>
+    <w:p>
+      <w:pPr>
+        <w:pStyle w:val="ListParagraph"/>
+        <w:numPr>
+          <w:ilvl w:val="1"/>
+          <w:numId w:val="1"/>
+        </w:numPr>
+      </w:pPr>
+      <w:r>
+        <w:t>Join tables are just separate, independent table used to establish many to many</w:t>
+      </w:r>
+    </w:p>
+    <w:p>
+      <w:pPr>
+        <w:pStyle w:val="ListParagraph"/>
+        <w:numPr>
+          <w:ilvl w:val="1"/>
+          <w:numId w:val="1"/>
+        </w:numPr>
+      </w:pPr>
+      <w:r>
+        <w:t>Consists of 2 columns are that both foreign keys</w:t>
+      </w:r>
+    </w:p>
+    <w:p>
+      <w:pPr>
+        <w:pStyle w:val="ListParagraph"/>
+        <w:numPr>
+          <w:ilvl w:val="0"/>
+          <w:numId w:val="1"/>
+        </w:numPr>
+      </w:pPr>
+      <w:r>
+        <w:t>Ex: Many students have many classes</w:t>
+      </w:r>
+    </w:p>
+    <w:p/>
     <w:p>
       <w:pPr>
         <w:pStyle w:val="Heading1"/>
       </w:pPr>
       <w:r>
-        <w:t>Multiplicity</w:t>
-      </w:r>
-    </w:p>
-    <w:p>
-      <w:pPr>
-        <w:pStyle w:val="ListParagraph"/>
-        <w:numPr>
-          <w:ilvl w:val="0"/>
-          <w:numId w:val="1"/>
-        </w:numPr>
-      </w:pPr>
-      <w:r>
-        <w:t>It is way to describe relationships between two tables</w:t>
-      </w:r>
-    </w:p>
-    <w:p>
-      <w:pPr>
-        <w:pStyle w:val="ListParagraph"/>
-        <w:numPr>
-          <w:ilvl w:val="0"/>
-          <w:numId w:val="1"/>
-        </w:numPr>
-      </w:pPr>
-      <w:r>
-        <w:t>We will be using primary and foreign key constraints to establish these relationships</w:t>
-      </w:r>
-    </w:p>
-    <w:p>
-      <w:pPr>
-        <w:pStyle w:val="ListParagraph"/>
-        <w:numPr>
-          <w:ilvl w:val="0"/>
-          <w:numId w:val="1"/>
-        </w:numPr>
-      </w:pPr>
-      <w:r>
-        <w:t>There are 3 main categories:</w:t>
+        <w:t>Normalization</w:t>
+      </w:r>
+    </w:p>
+    <w:p>
+      <w:pPr>
+        <w:pStyle w:val="ListParagraph"/>
+        <w:numPr>
+          <w:ilvl w:val="0"/>
+          <w:numId w:val="1"/>
+        </w:numPr>
+      </w:pPr>
+      <w:r>
+        <w:t xml:space="preserve">It is a design pattern that </w:t>
+      </w:r>
+      <w:r>
+        <w:rPr>
+          <w:u w:val="single"/>
+        </w:rPr>
+        <w:t>reduce/eliminate data redundancy</w:t>
+      </w:r>
+      <w:r>
+        <w:t xml:space="preserve"> and data duplication</w:t>
       </w:r>
     </w:p>
     <w:p>
@@ -500,76 +967,81 @@
         <w:pStyle w:val="Heading2"/>
       </w:pPr>
       <w:r>
-        <w:t>One to One</w:t>
-      </w:r>
-    </w:p>
-    <w:p>
-      <w:pPr>
-        <w:pStyle w:val="ListParagraph"/>
-        <w:numPr>
-          <w:ilvl w:val="0"/>
-          <w:numId w:val="1"/>
-        </w:numPr>
-      </w:pPr>
-      <w:r>
-        <w:t>One row in Table A is directly relation to one row in Table B and it goes both ways (</w:t>
-      </w:r>
-      <w:proofErr w:type="gramStart"/>
-      <w:r>
-        <w:t>bi-direction</w:t>
-      </w:r>
-      <w:proofErr w:type="gramEnd"/>
-      <w:r>
-        <w:t>)</w:t>
-      </w:r>
-    </w:p>
-    <w:p>
-      <w:pPr>
-        <w:pStyle w:val="ListParagraph"/>
-        <w:numPr>
-          <w:ilvl w:val="0"/>
-          <w:numId w:val="1"/>
-        </w:numPr>
-      </w:pPr>
-      <w:r>
-        <w:t>Ex: One person can only have one heart</w:t>
-      </w:r>
-    </w:p>
-    <w:p>
-      <w:pPr>
-        <w:pStyle w:val="ListParagraph"/>
-      </w:pPr>
+        <w:t>0NF – Zero Normal Form</w:t>
+      </w:r>
+    </w:p>
+    <w:p>
+      <w:pPr>
+        <w:pStyle w:val="ListParagraph"/>
+        <w:numPr>
+          <w:ilvl w:val="0"/>
+          <w:numId w:val="1"/>
+        </w:numPr>
+      </w:pPr>
+      <w:r>
+        <w:t>No normalization is being utilized</w:t>
+      </w:r>
+    </w:p>
+    <w:p>
+      <w:pPr>
+        <w:pStyle w:val="ListParagraph"/>
+        <w:numPr>
+          <w:ilvl w:val="0"/>
+          <w:numId w:val="1"/>
+        </w:numPr>
+      </w:pPr>
+      <w:r>
+        <w:t>Data redundancy and data duplication</w:t>
+      </w:r>
     </w:p>
     <w:p>
       <w:pPr>
         <w:pStyle w:val="Heading2"/>
       </w:pPr>
       <w:r>
-        <w:t>One to Many</w:t>
-      </w:r>
-    </w:p>
-    <w:p>
-      <w:pPr>
-        <w:pStyle w:val="ListParagraph"/>
-        <w:numPr>
-          <w:ilvl w:val="0"/>
-          <w:numId w:val="1"/>
-        </w:numPr>
-      </w:pPr>
-      <w:r>
-        <w:t>One row in Table A is relation to many rows in Table B</w:t>
-      </w:r>
-    </w:p>
-    <w:p>
-      <w:pPr>
-        <w:pStyle w:val="ListParagraph"/>
-        <w:numPr>
-          <w:ilvl w:val="0"/>
-          <w:numId w:val="1"/>
-        </w:numPr>
-      </w:pPr>
-      <w:r>
-        <w:t xml:space="preserve">Established by making </w:t>
+        <w:t>1NF – 1</w:t>
+      </w:r>
+      <w:r>
+        <w:rPr>
+          <w:vertAlign w:val="superscript"/>
+        </w:rPr>
+        <w:t>st</w:t>
+      </w:r>
+      <w:r>
+        <w:t xml:space="preserve"> Normal Form</w:t>
+      </w:r>
+    </w:p>
+    <w:p>
+      <w:pPr>
+        <w:pStyle w:val="ListParagraph"/>
+        <w:numPr>
+          <w:ilvl w:val="0"/>
+          <w:numId w:val="1"/>
+        </w:numPr>
+      </w:pPr>
+      <w:r>
+        <w:t>Each table must have a primary key</w:t>
+      </w:r>
+    </w:p>
+    <w:p>
+      <w:pPr>
+        <w:pStyle w:val="ListParagraph"/>
+        <w:numPr>
+          <w:ilvl w:val="0"/>
+          <w:numId w:val="1"/>
+        </w:numPr>
+      </w:pPr>
+      <w:r>
+        <w:t xml:space="preserve">All data must be atomic (One cell should only </w:t>
+      </w:r>
+      <w:r>
+        <w:rPr>
+          <w:u w:val="single"/>
+        </w:rPr>
+        <w:t>hold one value</w:t>
+      </w:r>
+      <w:r>
+        <w:t xml:space="preserve"> (NEVER A LIST))</w:t>
       </w:r>
     </w:p>
     <w:p>
@@ -577,18 +1049,202 @@
         <w:pStyle w:val="Heading2"/>
       </w:pPr>
       <w:r>
-        <w:t>Many to Many</w:t>
-      </w:r>
-    </w:p>
-    <w:p>
-      <w:pPr>
-        <w:pStyle w:val="ListParagraph"/>
-        <w:numPr>
-          <w:ilvl w:val="0"/>
-          <w:numId w:val="1"/>
-        </w:numPr>
-      </w:pPr>
-    </w:p>
+        <w:t>2NF – 2</w:t>
+      </w:r>
+      <w:r>
+        <w:rPr>
+          <w:vertAlign w:val="superscript"/>
+        </w:rPr>
+        <w:t>ND</w:t>
+      </w:r>
+      <w:r>
+        <w:t xml:space="preserve"> Normal Form</w:t>
+      </w:r>
+    </w:p>
+    <w:p>
+      <w:pPr>
+        <w:pStyle w:val="ListParagraph"/>
+        <w:numPr>
+          <w:ilvl w:val="0"/>
+          <w:numId w:val="1"/>
+        </w:numPr>
+      </w:pPr>
+      <w:r>
+        <w:t>If you are in 2</w:t>
+      </w:r>
+      <w:r>
+        <w:rPr>
+          <w:vertAlign w:val="superscript"/>
+        </w:rPr>
+        <w:t>nd</w:t>
+      </w:r>
+      <w:r>
+        <w:t xml:space="preserve"> normal form, you are already in 1NF</w:t>
+      </w:r>
+    </w:p>
+    <w:p>
+      <w:pPr>
+        <w:pStyle w:val="ListParagraph"/>
+        <w:numPr>
+          <w:ilvl w:val="0"/>
+          <w:numId w:val="1"/>
+        </w:numPr>
+      </w:pPr>
+      <w:r>
+        <w:t xml:space="preserve">Remove </w:t>
+      </w:r>
+      <w:r>
+        <w:t>partial</w:t>
+      </w:r>
+      <w:r>
+        <w:t xml:space="preserve"> dependencies</w:t>
+      </w:r>
+    </w:p>
+    <w:p>
+      <w:pPr>
+        <w:pStyle w:val="ListParagraph"/>
+        <w:numPr>
+          <w:ilvl w:val="1"/>
+          <w:numId w:val="1"/>
+        </w:numPr>
+        <w:rPr>
+          <w:b/>
+          <w:bCs/>
+        </w:rPr>
+      </w:pPr>
+      <w:r>
+        <w:rPr>
+          <w:b/>
+          <w:bCs/>
+        </w:rPr>
+        <w:t xml:space="preserve">Don’t </w:t>
+      </w:r>
+      <w:r>
+        <w:rPr>
+          <w:b/>
+          <w:bCs/>
+        </w:rPr>
+        <w:t>create</w:t>
+      </w:r>
+      <w:r>
+        <w:rPr>
+          <w:b/>
+          <w:bCs/>
+        </w:rPr>
+        <w:t xml:space="preserve"> composite primary keys</w:t>
+      </w:r>
+    </w:p>
+    <w:p>
+      <w:pPr>
+        <w:pStyle w:val="ListParagraph"/>
+        <w:numPr>
+          <w:ilvl w:val="1"/>
+          <w:numId w:val="1"/>
+        </w:numPr>
+      </w:pPr>
+      <w:r>
+        <w:t>You need every column inside of that composite primary key to be dependent on the other columns of your table</w:t>
+      </w:r>
+    </w:p>
+    <w:p>
+      <w:pPr>
+        <w:pStyle w:val="Heading2"/>
+      </w:pPr>
+      <w:r>
+        <w:t>3NF – 3</w:t>
+      </w:r>
+      <w:r>
+        <w:rPr>
+          <w:vertAlign w:val="superscript"/>
+        </w:rPr>
+        <w:t>rd</w:t>
+      </w:r>
+      <w:r>
+        <w:t xml:space="preserve"> Normal Form</w:t>
+      </w:r>
+    </w:p>
+    <w:p>
+      <w:pPr>
+        <w:pStyle w:val="ListParagraph"/>
+        <w:numPr>
+          <w:ilvl w:val="0"/>
+          <w:numId w:val="1"/>
+        </w:numPr>
+      </w:pPr>
+      <w:r>
+        <w:t>Remove transitive dependencies</w:t>
+      </w:r>
+    </w:p>
+    <w:p>
+      <w:pPr>
+        <w:pStyle w:val="ListParagraph"/>
+        <w:numPr>
+          <w:ilvl w:val="0"/>
+          <w:numId w:val="1"/>
+        </w:numPr>
+      </w:pPr>
+      <w:r>
+        <w:t xml:space="preserve">What are transitive dependencies? </w:t>
+      </w:r>
+      <w:r>
+        <w:t>It is when a column in the table</w:t>
+      </w:r>
+      <w:r>
+        <w:t xml:space="preserve"> doesn’t</w:t>
+      </w:r>
+      <w:r>
+        <w:t xml:space="preserve"> depend</w:t>
+      </w:r>
+      <w:r>
+        <w:t>s</w:t>
+      </w:r>
+      <w:r>
+        <w:t xml:space="preserve"> on the primary</w:t>
+      </w:r>
+      <w:r>
+        <w:t xml:space="preserve"> key (they are unrelated and should be in two different tables)</w:t>
+      </w:r>
+    </w:p>
+    <w:p>
+      <w:pPr>
+        <w:pStyle w:val="ListParagraph"/>
+        <w:numPr>
+          <w:ilvl w:val="0"/>
+          <w:numId w:val="1"/>
+        </w:numPr>
+      </w:pPr>
+      <w:r>
+        <w:t>Make sure every column relates to the table you are putting in</w:t>
+      </w:r>
+    </w:p>
+    <w:p/>
+    <w:p>
+      <w:pPr>
+        <w:pStyle w:val="Heading2"/>
+      </w:pPr>
+      <w:r>
+        <w:t>Referential Integrity</w:t>
+      </w:r>
+    </w:p>
+    <w:p>
+      <w:pPr>
+        <w:pStyle w:val="ListParagraph"/>
+        <w:numPr>
+          <w:ilvl w:val="0"/>
+          <w:numId w:val="1"/>
+        </w:numPr>
+      </w:pPr>
+      <w:r>
+        <w:t xml:space="preserve">It is a concept that is used to maintain our relationships between our table without </w:t>
+      </w:r>
+      <w:r>
+        <w:rPr>
+          <w:u w:val="single"/>
+        </w:rPr>
+        <w:t>missing information</w:t>
+      </w:r>
+    </w:p>
+    <w:p/>
     <w:sectPr>
       <w:pgSz w:w="12240" w:h="15840"/>
       <w:pgMar w:top="1440" w:right="1440" w:bottom="1440" w:left="1440" w:header="720" w:footer="720" w:gutter="0"/>

</xml_diff>

<commit_message>
Added new SQL topics
</commit_message>
<xml_diff>
--- a/wk4-SQL/Wk4_Notes.docx
+++ b/wk4-SQL/Wk4_Notes.docx
@@ -1522,7 +1522,10 @@
         </w:numPr>
       </w:pPr>
       <w:r>
-        <w:t>It needs to have the same data type and # of column from both queries that you are combining</w:t>
+        <w:t>It needs to have the same data type and # of column from both queries that you are combinin</w:t>
+      </w:r>
+      <w:r>
+        <w:t>g</w:t>
       </w:r>
     </w:p>
     <w:p>
@@ -1629,6 +1632,367 @@
       </w:r>
     </w:p>
     <w:p/>
+    <w:p>
+      <w:pPr>
+        <w:pStyle w:val="Heading1"/>
+      </w:pPr>
+      <w:r>
+        <w:t>Functions</w:t>
+      </w:r>
+    </w:p>
+    <w:p>
+      <w:pPr>
+        <w:pStyle w:val="ListParagraph"/>
+        <w:numPr>
+          <w:ilvl w:val="0"/>
+          <w:numId w:val="1"/>
+        </w:numPr>
+      </w:pPr>
+      <w:r>
+        <w:t>Also known as User Defined Functions</w:t>
+      </w:r>
+    </w:p>
+    <w:p>
+      <w:pPr>
+        <w:pStyle w:val="ListParagraph"/>
+        <w:numPr>
+          <w:ilvl w:val="0"/>
+          <w:numId w:val="1"/>
+        </w:numPr>
+      </w:pPr>
+      <w:r>
+        <w:t>They are like methods but with some different restrictions</w:t>
+      </w:r>
+    </w:p>
+    <w:p>
+      <w:pPr>
+        <w:pStyle w:val="ListParagraph"/>
+        <w:numPr>
+          <w:ilvl w:val="0"/>
+          <w:numId w:val="1"/>
+        </w:numPr>
+      </w:pPr>
+      <w:r>
+        <w:t>You can perform multiple statements like a transaction</w:t>
+      </w:r>
+    </w:p>
+    <w:p>
+      <w:pPr>
+        <w:pStyle w:val="ListParagraph"/>
+        <w:numPr>
+          <w:ilvl w:val="0"/>
+          <w:numId w:val="1"/>
+        </w:numPr>
+      </w:pPr>
+      <w:r>
+        <w:t>You cannot start a transaction in a function</w:t>
+      </w:r>
+    </w:p>
+    <w:p>
+      <w:pPr>
+        <w:pStyle w:val="ListParagraph"/>
+        <w:numPr>
+          <w:ilvl w:val="1"/>
+          <w:numId w:val="1"/>
+        </w:numPr>
+      </w:pPr>
+      <w:r>
+        <w:t xml:space="preserve">Main reason being is that a function </w:t>
+      </w:r>
+      <w:r>
+        <w:rPr>
+          <w:u w:val="single"/>
+        </w:rPr>
+        <w:t>cannot modify the database state</w:t>
+      </w:r>
+    </w:p>
+    <w:p>
+      <w:pPr>
+        <w:pStyle w:val="ListParagraph"/>
+        <w:numPr>
+          <w:ilvl w:val="0"/>
+          <w:numId w:val="1"/>
+        </w:numPr>
+      </w:pPr>
+      <w:r>
+        <w:t>Mostly used to do some algorithm logic that can be re-usable</w:t>
+      </w:r>
+    </w:p>
+    <w:p>
+      <w:pPr>
+        <w:pStyle w:val="Heading2"/>
+      </w:pPr>
+      <w:r>
+        <w:t>Different types of functions</w:t>
+      </w:r>
+    </w:p>
+    <w:p>
+      <w:pPr>
+        <w:pStyle w:val="ListParagraph"/>
+        <w:numPr>
+          <w:ilvl w:val="0"/>
+          <w:numId w:val="1"/>
+        </w:numPr>
+      </w:pPr>
+      <w:r>
+        <w:t>Scalar function</w:t>
+      </w:r>
+    </w:p>
+    <w:p>
+      <w:pPr>
+        <w:pStyle w:val="ListParagraph"/>
+        <w:numPr>
+          <w:ilvl w:val="1"/>
+          <w:numId w:val="1"/>
+        </w:numPr>
+      </w:pPr>
+      <w:r>
+        <w:t>Take in one or more parameters and return a single value</w:t>
+      </w:r>
+    </w:p>
+    <w:p>
+      <w:pPr>
+        <w:pStyle w:val="ListParagraph"/>
+        <w:numPr>
+          <w:ilvl w:val="0"/>
+          <w:numId w:val="1"/>
+        </w:numPr>
+      </w:pPr>
+      <w:r>
+        <w:t>Aggregate function</w:t>
+      </w:r>
+    </w:p>
+    <w:p>
+      <w:pPr>
+        <w:pStyle w:val="ListParagraph"/>
+        <w:numPr>
+          <w:ilvl w:val="1"/>
+          <w:numId w:val="1"/>
+        </w:numPr>
+      </w:pPr>
+      <w:r>
+        <w:t>Takes in multiple data (mostly from a column in a table) and only return a single value</w:t>
+      </w:r>
+    </w:p>
+    <w:p>
+      <w:pPr>
+        <w:pStyle w:val="ListParagraph"/>
+        <w:numPr>
+          <w:ilvl w:val="0"/>
+          <w:numId w:val="1"/>
+        </w:numPr>
+      </w:pPr>
+      <w:r>
+        <w:t>Tabular function</w:t>
+      </w:r>
+    </w:p>
+    <w:p>
+      <w:pPr>
+        <w:pStyle w:val="ListParagraph"/>
+        <w:numPr>
+          <w:ilvl w:val="1"/>
+          <w:numId w:val="1"/>
+        </w:numPr>
+      </w:pPr>
+      <w:r>
+        <w:t>When a function returns a table data type</w:t>
+      </w:r>
+    </w:p>
+    <w:p/>
+    <w:p>
+      <w:pPr>
+        <w:pStyle w:val="Heading1"/>
+      </w:pPr>
+      <w:r>
+        <w:t>Stored Procedures</w:t>
+      </w:r>
+    </w:p>
+    <w:p>
+      <w:pPr>
+        <w:pStyle w:val="ListParagraph"/>
+        <w:numPr>
+          <w:ilvl w:val="0"/>
+          <w:numId w:val="1"/>
+        </w:numPr>
+      </w:pPr>
+      <w:r>
+        <w:t>It is like a function except it can take in any input and output multiple things</w:t>
+      </w:r>
+    </w:p>
+    <w:p>
+      <w:pPr>
+        <w:pStyle w:val="ListParagraph"/>
+        <w:numPr>
+          <w:ilvl w:val="0"/>
+          <w:numId w:val="1"/>
+        </w:numPr>
+      </w:pPr>
+      <w:r>
+        <w:t>It can have input parameters but also has output parameters</w:t>
+      </w:r>
+    </w:p>
+    <w:p>
+      <w:pPr>
+        <w:pStyle w:val="ListParagraph"/>
+        <w:numPr>
+          <w:ilvl w:val="0"/>
+          <w:numId w:val="1"/>
+        </w:numPr>
+      </w:pPr>
+      <w:r>
+        <w:t xml:space="preserve">Essentially it </w:t>
+      </w:r>
+      <w:r>
+        <w:rPr>
+          <w:u w:val="single"/>
+        </w:rPr>
+        <w:t>can return multiple data unlike functions</w:t>
+      </w:r>
+    </w:p>
+    <w:p>
+      <w:pPr>
+        <w:pStyle w:val="ListParagraph"/>
+        <w:numPr>
+          <w:ilvl w:val="0"/>
+          <w:numId w:val="1"/>
+        </w:numPr>
+      </w:pPr>
+      <w:r>
+        <w:rPr>
+          <w:u w:val="single"/>
+        </w:rPr>
+        <w:t>It can modify the database state</w:t>
+      </w:r>
+    </w:p>
+    <w:p>
+      <w:pPr>
+        <w:pStyle w:val="ListParagraph"/>
+        <w:numPr>
+          <w:ilvl w:val="0"/>
+          <w:numId w:val="1"/>
+        </w:numPr>
+      </w:pPr>
+      <w:r>
+        <w:rPr>
+          <w:u w:val="single"/>
+        </w:rPr>
+        <w:t>You can also have optional parameters</w:t>
+      </w:r>
+    </w:p>
+    <w:p>
+      <w:pPr>
+        <w:pStyle w:val="ListParagraph"/>
+        <w:numPr>
+          <w:ilvl w:val="0"/>
+          <w:numId w:val="1"/>
+        </w:numPr>
+      </w:pPr>
+      <w:r>
+        <w:rPr>
+          <w:u w:val="single"/>
+        </w:rPr>
+        <w:t>It has a special output parameter (with specific syntax) to return if the stored procedure was successful or not</w:t>
+      </w:r>
+    </w:p>
+    <w:p/>
+    <w:p>
+      <w:pPr>
+        <w:pStyle w:val="Heading1"/>
+      </w:pPr>
+      <w:r>
+        <w:t>Triggers</w:t>
+      </w:r>
+    </w:p>
+    <w:p>
+      <w:pPr>
+        <w:pStyle w:val="ListParagraph"/>
+        <w:numPr>
+          <w:ilvl w:val="0"/>
+          <w:numId w:val="1"/>
+        </w:numPr>
+      </w:pPr>
+      <w:r>
+        <w:t>They are a special type of stored procedure that will run when a certain even has happen</w:t>
+      </w:r>
+    </w:p>
+    <w:p>
+      <w:pPr>
+        <w:pStyle w:val="ListParagraph"/>
+        <w:numPr>
+          <w:ilvl w:val="1"/>
+          <w:numId w:val="1"/>
+        </w:numPr>
+      </w:pPr>
+      <w:r>
+        <w:t>The event might be before or after an insert, update, or delete queries</w:t>
+      </w:r>
+    </w:p>
+    <w:p>
+      <w:pPr>
+        <w:pStyle w:val="ListParagraph"/>
+        <w:numPr>
+          <w:ilvl w:val="0"/>
+          <w:numId w:val="1"/>
+        </w:numPr>
+      </w:pPr>
+      <w:r>
+        <w:lastRenderedPageBreak/>
+        <w:t xml:space="preserve">You can specify when you want to trigger the trigger such as </w:t>
+      </w:r>
+      <w:r>
+        <w:rPr>
+          <w:u w:val="single"/>
+        </w:rPr>
+        <w:t>before or after</w:t>
+      </w:r>
+    </w:p>
+    <w:p/>
+    <w:p>
+      <w:pPr>
+        <w:pStyle w:val="ListParagraph"/>
+        <w:numPr>
+          <w:ilvl w:val="0"/>
+          <w:numId w:val="1"/>
+        </w:numPr>
+      </w:pPr>
+      <w:r>
+        <w:t>DML triggers – triggers on any DML operations</w:t>
+      </w:r>
+    </w:p>
+    <w:p>
+      <w:pPr>
+        <w:pStyle w:val="ListParagraph"/>
+      </w:pPr>
+    </w:p>
+    <w:p>
+      <w:pPr>
+        <w:pStyle w:val="ListParagraph"/>
+        <w:numPr>
+          <w:ilvl w:val="0"/>
+          <w:numId w:val="1"/>
+        </w:numPr>
+      </w:pPr>
+      <w:r>
+        <w:t>DDL triggers – triggers on any DDL operations</w:t>
+      </w:r>
+    </w:p>
+    <w:p>
+      <w:pPr>
+        <w:pStyle w:val="ListParagraph"/>
+      </w:pPr>
+    </w:p>
+    <w:p>
+      <w:pPr>
+        <w:pStyle w:val="ListParagraph"/>
+        <w:numPr>
+          <w:ilvl w:val="0"/>
+          <w:numId w:val="1"/>
+        </w:numPr>
+      </w:pPr>
+      <w:r>
+        <w:t>Logon triggers – triggers when a user logs in and grab their information to be log/save somewhere else</w:t>
+      </w:r>
+    </w:p>
     <w:sectPr>
       <w:pgSz w:w="12240" w:h="15840"/>
       <w:pgMar w:top="1440" w:right="1440" w:bottom="1440" w:left="1440" w:header="720" w:footer="720" w:gutter="0"/>

</xml_diff>